<commit_message>
start slicing the data
</commit_message>
<xml_diff>
--- a/Sources for project.docx
+++ b/Sources for project.docx
@@ -41,6 +41,39 @@
           <w:t>https://seaborn.pydata.org/generated/seaborn.FacetGrid.html</w:t>
         </w:r>
       </w:hyperlink>
+    </w:p>
+    <w:p>
+      <w:pPr>
+        <w:rPr>
+          <w:rStyle w:val="Hyperlink"/>
+        </w:rPr>
+      </w:pPr>
+      <w:hyperlink r:id="rId7" w:history="1">
+        <w:r>
+          <w:rPr>
+            <w:rStyle w:val="Hyperlink"/>
+          </w:rPr>
+          <w:t>https://towardsdatascience.com/10-simple-hacks-to-speed-up-your-data-analysis-in-python-ec18c6396e6b</w:t>
+        </w:r>
+      </w:hyperlink>
+    </w:p>
+    <w:p>
+      <w:pPr>
+        <w:rPr>
+          <w:rStyle w:val="Hyperlink"/>
+        </w:rPr>
+      </w:pPr>
+      <w:hyperlink r:id="rId8" w:history="1">
+        <w:r>
+          <w:rPr>
+            <w:rStyle w:val="Hyperlink"/>
+          </w:rPr>
+          <w:t>https://raw.githubusercontent.com/mwaskom/seaborn-data/master/tips.csv</w:t>
+        </w:r>
+      </w:hyperlink>
+      <w:r>
+        <w:t xml:space="preserve"> where I imported the tips.csv file and called it df instead of the other variable one I used.</w:t>
+      </w:r>
       <w:bookmarkStart w:id="0" w:name="_GoBack"/>
       <w:bookmarkEnd w:id="0"/>
     </w:p>

</xml_diff>